<commit_message>
:books: Atualização da Documentação V4
</commit_message>
<xml_diff>
--- a/.1 Documentação/LDDM_FZS_022024_Sias_V4.docx
+++ b/.1 Documentação/LDDM_FZS_022024_Sias_V4.docx
@@ -6,12 +6,11 @@
       <w:pPr>
         <w:ind w:firstLine="0"/>
         <w:contextualSpacing/>
-        <w:jc w:val="center"/>
+        <w:jc w:val="right"/>
         <w:rPr>
           <w:rFonts w:eastAsia="Times New Roman" w:cs="Times New Roman"/>
           <w:b/>
           <w:caps/>
-          <w:szCs w:val="24"/>
           <w:lang w:eastAsia="pt-BR"/>
         </w:rPr>
       </w:pPr>
@@ -20,7 +19,6 @@
           <w:rFonts w:eastAsia="Times New Roman" w:cs="Times New Roman"/>
           <w:b/>
           <w:caps/>
-          <w:szCs w:val="24"/>
           <w:lang w:eastAsia="pt-BR"/>
         </w:rPr>
         <w:t>Centro Estadual de Educação Tecnológica Paula Souza</w:t>
@@ -3080,10 +3078,10 @@
     <w:sdt>
       <w:sdtPr>
         <w:rPr>
-          <w:rFonts w:ascii="Times New Roman" w:eastAsiaTheme="minorHAnsi" w:hAnsi="Times New Roman" w:cstheme="minorBidi"/>
+          <w:rFonts w:ascii="Times New Roman" w:eastAsiaTheme="minorEastAsia" w:hAnsi="Times New Roman" w:cstheme="minorBidi"/>
           <w:color w:val="auto"/>
           <w:sz w:val="24"/>
-          <w:szCs w:val="22"/>
+          <w:szCs w:val="24"/>
           <w:lang w:eastAsia="en-US"/>
         </w:rPr>
         <w:id w:val="94288243"/>
@@ -3095,7 +3093,6 @@
       <w:sdtEndPr>
         <w:rPr>
           <w:b/>
-          <w:bCs/>
         </w:rPr>
       </w:sdtEndPr>
       <w:sdtContent>
@@ -8609,7 +8606,7 @@
     <w:p>
       <w:pPr>
         <w:pStyle w:val="PargrafodaLista"/>
-        <w:ind w:left="1004"/>
+        <w:ind w:left="0" w:firstLine="0"/>
         <w:jc w:val="center"/>
         <w:rPr>
           <w:i/>
@@ -8622,6 +8619,7 @@
       <w:pPr>
         <w:pStyle w:val="Legenda"/>
         <w:keepNext/>
+        <w:ind w:firstLine="0"/>
         <w:jc w:val="center"/>
         <w:rPr>
           <w:i w:val="0"/>
@@ -8694,7 +8692,7 @@
       <w:pPr>
         <w:pStyle w:val="PargrafodaLista"/>
         <w:keepNext/>
-        <w:ind w:left="1004" w:firstLine="0"/>
+        <w:ind w:left="0" w:firstLine="0"/>
         <w:jc w:val="center"/>
       </w:pPr>
       <w:r>
@@ -8703,10 +8701,10 @@
           <w14:ligatures w14:val="standardContextual"/>
         </w:rPr>
         <w:drawing>
-          <wp:inline distT="0" distB="0" distL="0" distR="0" wp14:anchorId="26870AC4" wp14:editId="4BAE5B09">
-            <wp:extent cx="2209800" cy="4733925"/>
-            <wp:effectExtent l="0" t="0" r="0" b="9525"/>
-            <wp:docPr id="2019422723" name="Imagem 1" descr="Interface gráfica do usuário&#10;&#10;Descrição gerada automaticamente com confiança baixa"/>
+          <wp:inline distT="0" distB="0" distL="0" distR="0" wp14:anchorId="26870AC4" wp14:editId="4D60D489">
+            <wp:extent cx="2556000" cy="5544000"/>
+            <wp:effectExtent l="0" t="0" r="0" b="0"/>
+            <wp:docPr id="2019422723" name="Imagem 1"/>
             <wp:cNvGraphicFramePr>
               <a:graphicFrameLocks xmlns:a="http://schemas.openxmlformats.org/drawingml/2006/main" noChangeAspect="1"/>
             </wp:cNvGraphicFramePr>
@@ -8714,11 +8712,17 @@
               <a:graphicData uri="http://schemas.openxmlformats.org/drawingml/2006/picture">
                 <pic:pic xmlns:pic="http://schemas.openxmlformats.org/drawingml/2006/picture">
                   <pic:nvPicPr>
-                    <pic:cNvPr id="2019422723" name="Imagem 1" descr="Interface gráfica do usuário&#10;&#10;Descrição gerada automaticamente com confiança baixa"/>
+                    <pic:cNvPr id="2019422723" name="Imagem 1"/>
                     <pic:cNvPicPr/>
                   </pic:nvPicPr>
                   <pic:blipFill>
-                    <a:blip r:embed="rId22"/>
+                    <a:blip r:embed="rId22">
+                      <a:extLst>
+                        <a:ext uri="{28A0092B-C50C-407E-A947-70E740481C1C}">
+                          <a14:useLocalDpi xmlns:a14="http://schemas.microsoft.com/office/drawing/2010/main" val="0"/>
+                        </a:ext>
+                      </a:extLst>
+                    </a:blip>
                     <a:stretch>
                       <a:fillRect/>
                     </a:stretch>
@@ -8726,7 +8730,7 @@
                   <pic:spPr>
                     <a:xfrm>
                       <a:off x="0" y="0"/>
-                      <a:ext cx="2209800" cy="4733925"/>
+                      <a:ext cx="2556000" cy="5544000"/>
                     </a:xfrm>
                     <a:prstGeom prst="rect">
                       <a:avLst/>
@@ -8742,16 +8746,25 @@
     <w:p>
       <w:pPr>
         <w:pStyle w:val="Legenda"/>
-        <w:jc w:val="center"/>
-        <w:rPr>
-          <w:color w:val="000000" w:themeColor="text1"/>
+        <w:ind w:firstLine="0"/>
+        <w:jc w:val="center"/>
+        <w:rPr>
+          <w:i w:val="0"/>
+          <w:iCs w:val="0"/>
+          <w:color w:val="000000" w:themeColor="text1"/>
+          <w:sz w:val="20"/>
+          <w:szCs w:val="20"/>
         </w:rPr>
       </w:pPr>
       <w:r>
         <w:rPr>
           <w:b/>
           <w:bCs/>
-          <w:color w:val="000000" w:themeColor="text1"/>
+          <w:i w:val="0"/>
+          <w:iCs w:val="0"/>
+          <w:color w:val="000000" w:themeColor="text1"/>
+          <w:sz w:val="20"/>
+          <w:szCs w:val="20"/>
         </w:rPr>
         <w:t>Fonte:</w:t>
       </w:r>
@@ -8760,6 +8773,8 @@
           <w:i w:val="0"/>
           <w:iCs w:val="0"/>
           <w:color w:val="000000" w:themeColor="text1"/>
+          <w:sz w:val="20"/>
+          <w:szCs w:val="20"/>
         </w:rPr>
         <w:t xml:space="preserve"> Autores (2024).</w:t>
       </w:r>
@@ -8836,38 +8851,7 @@
     </w:p>
     <w:p>
       <w:pPr>
-        <w:ind w:left="296" w:firstLine="708"/>
-        <w:jc w:val="center"/>
-        <w:rPr>
-          <w:sz w:val="20"/>
-          <w:szCs w:val="20"/>
-        </w:rPr>
-      </w:pPr>
-    </w:p>
-    <w:p>
-      <w:pPr>
-        <w:ind w:left="296" w:firstLine="708"/>
-        <w:jc w:val="center"/>
-        <w:rPr>
-          <w:sz w:val="20"/>
-          <w:szCs w:val="20"/>
-        </w:rPr>
-      </w:pPr>
-    </w:p>
-    <w:p>
-      <w:pPr>
-        <w:ind w:left="296" w:firstLine="708"/>
-        <w:jc w:val="center"/>
-        <w:rPr>
-          <w:sz w:val="20"/>
-          <w:szCs w:val="20"/>
-        </w:rPr>
-      </w:pPr>
-    </w:p>
-    <w:p>
-      <w:pPr>
-        <w:ind w:left="296" w:firstLine="708"/>
-        <w:jc w:val="center"/>
+        <w:ind w:firstLine="0"/>
         <w:rPr>
           <w:sz w:val="20"/>
           <w:szCs w:val="20"/>
@@ -8888,6 +8872,7 @@
       <w:pPr>
         <w:pStyle w:val="Legenda"/>
         <w:keepNext/>
+        <w:ind w:firstLine="0"/>
         <w:jc w:val="center"/>
         <w:rPr>
           <w:i w:val="0"/>
@@ -8958,7 +8943,7 @@
     </w:p>
     <w:p>
       <w:pPr>
-        <w:ind w:left="296" w:firstLine="708"/>
+        <w:ind w:firstLine="0"/>
         <w:jc w:val="center"/>
         <w:rPr>
           <w:sz w:val="20"/>
@@ -8971,10 +8956,10 @@
           <w14:ligatures w14:val="standardContextual"/>
         </w:rPr>
         <w:drawing>
-          <wp:inline distT="0" distB="0" distL="0" distR="0" wp14:anchorId="449BA940" wp14:editId="79F6EA8C">
-            <wp:extent cx="2171700" cy="4695825"/>
-            <wp:effectExtent l="0" t="0" r="0" b="9525"/>
-            <wp:docPr id="715068792" name="Imagem 1" descr="Interface gráfica do usuário, Texto, Aplicativo&#10;&#10;Descrição gerada automaticamente"/>
+          <wp:inline distT="0" distB="0" distL="0" distR="0" wp14:anchorId="449BA940" wp14:editId="60C609C8">
+            <wp:extent cx="2556000" cy="5544000"/>
+            <wp:effectExtent l="0" t="0" r="0" b="0"/>
+            <wp:docPr id="715068792" name="Imagem 1"/>
             <wp:cNvGraphicFramePr>
               <a:graphicFrameLocks xmlns:a="http://schemas.openxmlformats.org/drawingml/2006/main" noChangeAspect="1"/>
             </wp:cNvGraphicFramePr>
@@ -8982,11 +8967,17 @@
               <a:graphicData uri="http://schemas.openxmlformats.org/drawingml/2006/picture">
                 <pic:pic xmlns:pic="http://schemas.openxmlformats.org/drawingml/2006/picture">
                   <pic:nvPicPr>
-                    <pic:cNvPr id="715068792" name="Imagem 1" descr="Interface gráfica do usuário, Texto, Aplicativo&#10;&#10;Descrição gerada automaticamente"/>
+                    <pic:cNvPr id="715068792" name="Imagem 1"/>
                     <pic:cNvPicPr/>
                   </pic:nvPicPr>
                   <pic:blipFill>
-                    <a:blip r:embed="rId23"/>
+                    <a:blip r:embed="rId23">
+                      <a:extLst>
+                        <a:ext uri="{28A0092B-C50C-407E-A947-70E740481C1C}">
+                          <a14:useLocalDpi xmlns:a14="http://schemas.microsoft.com/office/drawing/2010/main" val="0"/>
+                        </a:ext>
+                      </a:extLst>
+                    </a:blip>
                     <a:stretch>
                       <a:fillRect/>
                     </a:stretch>
@@ -8994,7 +8985,7 @@
                   <pic:spPr>
                     <a:xfrm>
                       <a:off x="0" y="0"/>
-                      <a:ext cx="2171700" cy="4695825"/>
+                      <a:ext cx="2556000" cy="5544000"/>
                     </a:xfrm>
                     <a:prstGeom prst="rect">
                       <a:avLst/>
@@ -9009,7 +9000,7 @@
     </w:p>
     <w:p>
       <w:pPr>
-        <w:ind w:left="296" w:firstLine="708"/>
+        <w:ind w:firstLine="0"/>
         <w:jc w:val="center"/>
         <w:rPr>
           <w:sz w:val="20"/>
@@ -9090,24 +9081,6 @@
     </w:p>
     <w:p>
       <w:pPr>
-        <w:ind w:left="296" w:firstLine="708"/>
-        <w:jc w:val="center"/>
-      </w:pPr>
-    </w:p>
-    <w:p>
-      <w:pPr>
-        <w:ind w:left="296" w:firstLine="708"/>
-        <w:jc w:val="center"/>
-      </w:pPr>
-    </w:p>
-    <w:p>
-      <w:pPr>
-        <w:ind w:left="296" w:firstLine="708"/>
-        <w:jc w:val="center"/>
-      </w:pPr>
-    </w:p>
-    <w:p>
-      <w:pPr>
         <w:ind w:firstLine="0"/>
         <w:rPr>
           <w:color w:val="000000" w:themeColor="text1"/>
@@ -9118,6 +9091,7 @@
       <w:pPr>
         <w:pStyle w:val="Legenda"/>
         <w:keepNext/>
+        <w:ind w:firstLine="0"/>
         <w:jc w:val="center"/>
         <w:rPr>
           <w:i w:val="0"/>
@@ -9189,7 +9163,7 @@
     <w:p>
       <w:pPr>
         <w:pStyle w:val="PargrafodaLista"/>
-        <w:ind w:left="1004" w:firstLine="0"/>
+        <w:ind w:left="0" w:firstLine="0"/>
         <w:jc w:val="center"/>
       </w:pPr>
       <w:r>
@@ -9198,10 +9172,10 @@
           <w14:ligatures w14:val="standardContextual"/>
         </w:rPr>
         <w:drawing>
-          <wp:inline distT="0" distB="0" distL="0" distR="0" wp14:anchorId="587FDE71" wp14:editId="6D690F81">
-            <wp:extent cx="2143125" cy="4648200"/>
-            <wp:effectExtent l="0" t="0" r="9525" b="0"/>
-            <wp:docPr id="920195435" name="Imagem 1" descr="Texto, Aplicativo&#10;&#10;Descrição gerada automaticamente"/>
+          <wp:inline distT="0" distB="0" distL="0" distR="0" wp14:anchorId="587FDE71" wp14:editId="220F5506">
+            <wp:extent cx="2559600" cy="5544000"/>
+            <wp:effectExtent l="0" t="0" r="0" b="0"/>
+            <wp:docPr id="920195435" name="Imagem 1"/>
             <wp:cNvGraphicFramePr>
               <a:graphicFrameLocks xmlns:a="http://schemas.openxmlformats.org/drawingml/2006/main" noChangeAspect="1"/>
             </wp:cNvGraphicFramePr>
@@ -9209,11 +9183,17 @@
               <a:graphicData uri="http://schemas.openxmlformats.org/drawingml/2006/picture">
                 <pic:pic xmlns:pic="http://schemas.openxmlformats.org/drawingml/2006/picture">
                   <pic:nvPicPr>
-                    <pic:cNvPr id="920195435" name="Imagem 1" descr="Texto, Aplicativo&#10;&#10;Descrição gerada automaticamente"/>
+                    <pic:cNvPr id="920195435" name="Imagem 1"/>
                     <pic:cNvPicPr/>
                   </pic:nvPicPr>
                   <pic:blipFill>
-                    <a:blip r:embed="rId24"/>
+                    <a:blip r:embed="rId24">
+                      <a:extLst>
+                        <a:ext uri="{28A0092B-C50C-407E-A947-70E740481C1C}">
+                          <a14:useLocalDpi xmlns:a14="http://schemas.microsoft.com/office/drawing/2010/main" val="0"/>
+                        </a:ext>
+                      </a:extLst>
+                    </a:blip>
                     <a:stretch>
                       <a:fillRect/>
                     </a:stretch>
@@ -9221,7 +9201,7 @@
                   <pic:spPr>
                     <a:xfrm>
                       <a:off x="0" y="0"/>
-                      <a:ext cx="2143125" cy="4648200"/>
+                      <a:ext cx="2559600" cy="5544000"/>
                     </a:xfrm>
                     <a:prstGeom prst="rect">
                       <a:avLst/>
@@ -9236,7 +9216,7 @@
     </w:p>
     <w:p>
       <w:pPr>
-        <w:ind w:left="296" w:firstLine="708"/>
+        <w:ind w:firstLine="0"/>
         <w:jc w:val="center"/>
         <w:rPr>
           <w:sz w:val="20"/>
@@ -9325,43 +9305,9 @@
     </w:p>
     <w:p>
       <w:pPr>
-        <w:pStyle w:val="PargrafodaLista"/>
-        <w:ind w:left="1004" w:firstLine="0"/>
-        <w:jc w:val="center"/>
-      </w:pPr>
-    </w:p>
-    <w:p>
-      <w:pPr>
-        <w:pStyle w:val="PargrafodaLista"/>
-        <w:ind w:left="1004" w:firstLine="0"/>
-        <w:jc w:val="center"/>
-      </w:pPr>
-    </w:p>
-    <w:p>
-      <w:pPr>
-        <w:pStyle w:val="PargrafodaLista"/>
-        <w:ind w:left="1004" w:firstLine="0"/>
-        <w:jc w:val="center"/>
-      </w:pPr>
-    </w:p>
-    <w:p>
-      <w:pPr>
-        <w:pStyle w:val="PargrafodaLista"/>
-        <w:ind w:left="1004" w:firstLine="0"/>
-        <w:jc w:val="center"/>
-      </w:pPr>
-    </w:p>
-    <w:p>
-      <w:pPr>
-        <w:pStyle w:val="PargrafodaLista"/>
-        <w:ind w:left="1004" w:firstLine="0"/>
-        <w:jc w:val="center"/>
-      </w:pPr>
-    </w:p>
-    <w:p>
-      <w:pPr>
         <w:pStyle w:val="Legenda"/>
         <w:keepNext/>
+        <w:ind w:firstLine="0"/>
         <w:jc w:val="center"/>
         <w:rPr>
           <w:i w:val="0"/>
@@ -9434,19 +9380,18 @@
     <w:p>
       <w:pPr>
         <w:pStyle w:val="PargrafodaLista"/>
-        <w:ind w:left="1004" w:firstLine="0"/>
-        <w:jc w:val="center"/>
-      </w:pPr>
-      <w:r>
-        <w:rPr>
-          <w:noProof/>
-          <w14:ligatures w14:val="standardContextual"/>
+        <w:ind w:left="0" w:firstLine="0"/>
+        <w:jc w:val="center"/>
+      </w:pPr>
+      <w:r>
+        <w:rPr>
+          <w:noProof/>
         </w:rPr>
         <w:drawing>
-          <wp:inline distT="0" distB="0" distL="0" distR="0" wp14:anchorId="598C1705" wp14:editId="200F57A0">
-            <wp:extent cx="1962150" cy="4267200"/>
+          <wp:inline distT="0" distB="0" distL="0" distR="0" wp14:anchorId="598C1705" wp14:editId="7EE828F5">
+            <wp:extent cx="2559600" cy="5544000"/>
             <wp:effectExtent l="0" t="0" r="0" b="0"/>
-            <wp:docPr id="493671702" name="Imagem 1" descr="Interface gráfica do usuário, Aplicativo&#10;&#10;Descrição gerada automaticamente"/>
+            <wp:docPr id="493671702" name="Imagem 1"/>
             <wp:cNvGraphicFramePr>
               <a:graphicFrameLocks xmlns:a="http://schemas.openxmlformats.org/drawingml/2006/main" noChangeAspect="1"/>
             </wp:cNvGraphicFramePr>
@@ -9454,11 +9399,17 @@
               <a:graphicData uri="http://schemas.openxmlformats.org/drawingml/2006/picture">
                 <pic:pic xmlns:pic="http://schemas.openxmlformats.org/drawingml/2006/picture">
                   <pic:nvPicPr>
-                    <pic:cNvPr id="493671702" name="Imagem 1" descr="Interface gráfica do usuário, Aplicativo&#10;&#10;Descrição gerada automaticamente"/>
+                    <pic:cNvPr id="493671702" name="Imagem 1"/>
                     <pic:cNvPicPr/>
                   </pic:nvPicPr>
                   <pic:blipFill>
-                    <a:blip r:embed="rId25"/>
+                    <a:blip r:embed="rId25">
+                      <a:extLst>
+                        <a:ext uri="{28A0092B-C50C-407E-A947-70E740481C1C}">
+                          <a14:useLocalDpi xmlns:a14="http://schemas.microsoft.com/office/drawing/2010/main" val="0"/>
+                        </a:ext>
+                      </a:extLst>
+                    </a:blip>
                     <a:stretch>
                       <a:fillRect/>
                     </a:stretch>
@@ -9466,7 +9417,7 @@
                   <pic:spPr>
                     <a:xfrm>
                       <a:off x="0" y="0"/>
-                      <a:ext cx="1962150" cy="4267200"/>
+                      <a:ext cx="2559600" cy="5544000"/>
                     </a:xfrm>
                     <a:prstGeom prst="rect">
                       <a:avLst/>
@@ -9481,7 +9432,7 @@
     </w:p>
     <w:p>
       <w:pPr>
-        <w:ind w:left="296" w:firstLine="708"/>
+        <w:ind w:firstLine="0"/>
         <w:jc w:val="center"/>
         <w:rPr>
           <w:sz w:val="20"/>
@@ -9617,67 +9568,9 @@
     </w:p>
     <w:p>
       <w:pPr>
-        <w:ind w:left="296" w:firstLine="708"/>
-        <w:jc w:val="center"/>
-        <w:rPr>
-          <w:sz w:val="20"/>
-          <w:szCs w:val="20"/>
-        </w:rPr>
-      </w:pPr>
-    </w:p>
-    <w:p>
-      <w:pPr>
-        <w:ind w:left="296" w:firstLine="708"/>
-        <w:jc w:val="center"/>
-        <w:rPr>
-          <w:sz w:val="20"/>
-          <w:szCs w:val="20"/>
-        </w:rPr>
-      </w:pPr>
-    </w:p>
-    <w:p>
-      <w:pPr>
-        <w:ind w:left="296" w:firstLine="708"/>
-        <w:jc w:val="center"/>
-        <w:rPr>
-          <w:sz w:val="20"/>
-          <w:szCs w:val="20"/>
-        </w:rPr>
-      </w:pPr>
-    </w:p>
-    <w:p>
-      <w:pPr>
-        <w:ind w:left="296" w:firstLine="708"/>
-        <w:jc w:val="center"/>
-        <w:rPr>
-          <w:sz w:val="20"/>
-          <w:szCs w:val="20"/>
-        </w:rPr>
-      </w:pPr>
-    </w:p>
-    <w:p>
-      <w:pPr>
-        <w:ind w:left="296" w:firstLine="708"/>
-        <w:jc w:val="center"/>
-        <w:rPr>
-          <w:sz w:val="20"/>
-          <w:szCs w:val="20"/>
-        </w:rPr>
-      </w:pPr>
-    </w:p>
-    <w:p>
-      <w:pPr>
-        <w:ind w:firstLine="0"/>
-        <w:rPr>
-          <w:sz w:val="20"/>
-          <w:szCs w:val="20"/>
-        </w:rPr>
-      </w:pPr>
-    </w:p>
-    <w:p>
-      <w:pPr>
         <w:pStyle w:val="Legenda"/>
         <w:keepNext/>
+        <w:ind w:firstLine="0"/>
         <w:jc w:val="center"/>
         <w:rPr>
           <w:i w:val="0"/>
@@ -9748,23 +9641,22 @@
     </w:p>
     <w:p>
       <w:pPr>
-        <w:ind w:left="296" w:firstLine="708"/>
-        <w:jc w:val="center"/>
-        <w:rPr>
-          <w:sz w:val="20"/>
-          <w:szCs w:val="20"/>
-        </w:rPr>
-      </w:pPr>
-      <w:r>
-        <w:rPr>
-          <w:noProof/>
-          <w14:ligatures w14:val="standardContextual"/>
+        <w:ind w:firstLine="0"/>
+        <w:jc w:val="center"/>
+        <w:rPr>
+          <w:sz w:val="20"/>
+          <w:szCs w:val="20"/>
+        </w:rPr>
+      </w:pPr>
+      <w:r>
+        <w:rPr>
+          <w:noProof/>
         </w:rPr>
         <w:drawing>
-          <wp:inline distT="0" distB="0" distL="0" distR="0" wp14:anchorId="74E819DF" wp14:editId="07357B6C">
-            <wp:extent cx="1962150" cy="4248150"/>
+          <wp:inline distT="0" distB="0" distL="0" distR="0" wp14:anchorId="74E819DF" wp14:editId="28B1FEA3">
+            <wp:extent cx="2556000" cy="5544000"/>
             <wp:effectExtent l="0" t="0" r="0" b="0"/>
-            <wp:docPr id="1331203277" name="Imagem 1" descr="Interface gráfica do usuário, Aplicativo&#10;&#10;Descrição gerada automaticamente"/>
+            <wp:docPr id="1331203277" name="Imagem 1"/>
             <wp:cNvGraphicFramePr>
               <a:graphicFrameLocks xmlns:a="http://schemas.openxmlformats.org/drawingml/2006/main" noChangeAspect="1"/>
             </wp:cNvGraphicFramePr>
@@ -9772,11 +9664,17 @@
               <a:graphicData uri="http://schemas.openxmlformats.org/drawingml/2006/picture">
                 <pic:pic xmlns:pic="http://schemas.openxmlformats.org/drawingml/2006/picture">
                   <pic:nvPicPr>
-                    <pic:cNvPr id="366556426" name="Imagem 1" descr="Interface gráfica do usuário, Aplicativo&#10;&#10;Descrição gerada automaticamente"/>
+                    <pic:cNvPr id="1331203277" name="Imagem 1"/>
                     <pic:cNvPicPr/>
                   </pic:nvPicPr>
                   <pic:blipFill>
-                    <a:blip r:embed="rId26"/>
+                    <a:blip r:embed="rId26">
+                      <a:extLst>
+                        <a:ext uri="{28A0092B-C50C-407E-A947-70E740481C1C}">
+                          <a14:useLocalDpi xmlns:a14="http://schemas.microsoft.com/office/drawing/2010/main" val="0"/>
+                        </a:ext>
+                      </a:extLst>
+                    </a:blip>
                     <a:stretch>
                       <a:fillRect/>
                     </a:stretch>
@@ -9784,7 +9682,7 @@
                   <pic:spPr>
                     <a:xfrm>
                       <a:off x="0" y="0"/>
-                      <a:ext cx="1962150" cy="4248150"/>
+                      <a:ext cx="2556000" cy="5544000"/>
                     </a:xfrm>
                     <a:prstGeom prst="rect">
                       <a:avLst/>
@@ -9799,7 +9697,7 @@
     </w:p>
     <w:p>
       <w:pPr>
-        <w:ind w:left="296" w:firstLine="708"/>
+        <w:ind w:firstLine="0"/>
         <w:jc w:val="center"/>
         <w:rPr>
           <w:sz w:val="20"/>
@@ -9843,6 +9741,7 @@
       <w:pPr>
         <w:pStyle w:val="Legenda"/>
         <w:keepNext/>
+        <w:ind w:firstLine="0"/>
         <w:jc w:val="center"/>
         <w:rPr>
           <w:i w:val="0"/>
@@ -9926,10 +9825,10 @@
           <w14:ligatures w14:val="standardContextual"/>
         </w:rPr>
         <w:drawing>
-          <wp:inline distT="0" distB="0" distL="0" distR="0" wp14:anchorId="46B4EE29" wp14:editId="310BA3AD">
-            <wp:extent cx="2457450" cy="5543550"/>
+          <wp:inline distT="0" distB="0" distL="0" distR="0" wp14:anchorId="46B4EE29" wp14:editId="3E3919A4">
+            <wp:extent cx="2559600" cy="5544000"/>
             <wp:effectExtent l="0" t="0" r="0" b="0"/>
-            <wp:docPr id="1966481502" name="Imagem 1" descr="Interface gráfica do usuário, Gráfico&#10;&#10;Descrição gerada automaticamente"/>
+            <wp:docPr id="1966481502" name="Imagem 1"/>
             <wp:cNvGraphicFramePr>
               <a:graphicFrameLocks xmlns:a="http://schemas.openxmlformats.org/drawingml/2006/main" noChangeAspect="1"/>
             </wp:cNvGraphicFramePr>
@@ -9937,11 +9836,17 @@
               <a:graphicData uri="http://schemas.openxmlformats.org/drawingml/2006/picture">
                 <pic:pic xmlns:pic="http://schemas.openxmlformats.org/drawingml/2006/picture">
                   <pic:nvPicPr>
-                    <pic:cNvPr id="1966481502" name="Imagem 1" descr="Interface gráfica do usuário, Gráfico&#10;&#10;Descrição gerada automaticamente"/>
+                    <pic:cNvPr id="1966481502" name="Imagem 1"/>
                     <pic:cNvPicPr/>
                   </pic:nvPicPr>
                   <pic:blipFill>
-                    <a:blip r:embed="rId27"/>
+                    <a:blip r:embed="rId27">
+                      <a:extLst>
+                        <a:ext uri="{28A0092B-C50C-407E-A947-70E740481C1C}">
+                          <a14:useLocalDpi xmlns:a14="http://schemas.microsoft.com/office/drawing/2010/main" val="0"/>
+                        </a:ext>
+                      </a:extLst>
+                    </a:blip>
                     <a:stretch>
                       <a:fillRect/>
                     </a:stretch>
@@ -9949,7 +9854,7 @@
                   <pic:spPr>
                     <a:xfrm>
                       <a:off x="0" y="0"/>
-                      <a:ext cx="2457450" cy="5543550"/>
+                      <a:ext cx="2559600" cy="5544000"/>
                     </a:xfrm>
                     <a:prstGeom prst="rect">
                       <a:avLst/>
@@ -9964,7 +9869,8 @@
     </w:p>
     <w:p>
       <w:pPr>
-        <w:ind w:left="3540" w:firstLine="0"/>
+        <w:ind w:firstLine="0"/>
+        <w:jc w:val="center"/>
         <w:rPr>
           <w:sz w:val="20"/>
           <w:szCs w:val="20"/>
@@ -10110,6 +10016,7 @@
       <w:pPr>
         <w:pStyle w:val="Legenda"/>
         <w:keepNext/>
+        <w:ind w:firstLine="0"/>
         <w:jc w:val="center"/>
         <w:rPr>
           <w:i w:val="0"/>
@@ -10193,10 +10100,10 @@
           <w14:ligatures w14:val="standardContextual"/>
         </w:rPr>
         <w:drawing>
-          <wp:inline distT="0" distB="0" distL="0" distR="0" wp14:anchorId="3FD42591" wp14:editId="2EA51A3E">
-            <wp:extent cx="1952625" cy="4391025"/>
-            <wp:effectExtent l="0" t="0" r="9525" b="9525"/>
-            <wp:docPr id="2023960438" name="Imagem 1" descr="Interface gráfica do usuário, Calendário&#10;&#10;Descrição gerada automaticamente com confiança média"/>
+          <wp:inline distT="0" distB="0" distL="0" distR="0" wp14:anchorId="3FD42591" wp14:editId="2BA7C39A">
+            <wp:extent cx="2559600" cy="5544000"/>
+            <wp:effectExtent l="0" t="0" r="0" b="0"/>
+            <wp:docPr id="2023960438" name="Imagem 1"/>
             <wp:cNvGraphicFramePr>
               <a:graphicFrameLocks xmlns:a="http://schemas.openxmlformats.org/drawingml/2006/main" noChangeAspect="1"/>
             </wp:cNvGraphicFramePr>
@@ -10204,11 +10111,17 @@
               <a:graphicData uri="http://schemas.openxmlformats.org/drawingml/2006/picture">
                 <pic:pic xmlns:pic="http://schemas.openxmlformats.org/drawingml/2006/picture">
                   <pic:nvPicPr>
-                    <pic:cNvPr id="2023960438" name="Imagem 1" descr="Interface gráfica do usuário, Calendário&#10;&#10;Descrição gerada automaticamente com confiança média"/>
+                    <pic:cNvPr id="2023960438" name="Imagem 1"/>
                     <pic:cNvPicPr/>
                   </pic:nvPicPr>
                   <pic:blipFill>
-                    <a:blip r:embed="rId28"/>
+                    <a:blip r:embed="rId28">
+                      <a:extLst>
+                        <a:ext uri="{28A0092B-C50C-407E-A947-70E740481C1C}">
+                          <a14:useLocalDpi xmlns:a14="http://schemas.microsoft.com/office/drawing/2010/main" val="0"/>
+                        </a:ext>
+                      </a:extLst>
+                    </a:blip>
                     <a:stretch>
                       <a:fillRect/>
                     </a:stretch>
@@ -10216,7 +10129,7 @@
                   <pic:spPr>
                     <a:xfrm>
                       <a:off x="0" y="0"/>
-                      <a:ext cx="1952625" cy="4391025"/>
+                      <a:ext cx="2559600" cy="5544000"/>
                     </a:xfrm>
                     <a:prstGeom prst="rect">
                       <a:avLst/>
@@ -10231,7 +10144,8 @@
     </w:p>
     <w:p>
       <w:pPr>
-        <w:ind w:left="3540" w:firstLine="0"/>
+        <w:ind w:firstLine="0"/>
+        <w:jc w:val="center"/>
         <w:rPr>
           <w:sz w:val="20"/>
           <w:szCs w:val="20"/>
@@ -10378,15 +10292,6 @@
       <w:pPr>
         <w:ind w:firstLine="0"/>
         <w:rPr>
-          <w:sz w:val="20"/>
-          <w:szCs w:val="20"/>
-        </w:rPr>
-      </w:pPr>
-    </w:p>
-    <w:p>
-      <w:pPr>
-        <w:ind w:firstLine="0"/>
-        <w:rPr>
           <w:color w:val="000000" w:themeColor="text1"/>
           <w:sz w:val="20"/>
           <w:szCs w:val="20"/>
@@ -10397,6 +10302,7 @@
       <w:pPr>
         <w:pStyle w:val="Legenda"/>
         <w:keepNext/>
+        <w:ind w:firstLine="0"/>
         <w:jc w:val="center"/>
         <w:rPr>
           <w:i w:val="0"/>
@@ -10480,10 +10386,10 @@
           <w14:ligatures w14:val="standardContextual"/>
         </w:rPr>
         <w:drawing>
-          <wp:inline distT="0" distB="0" distL="0" distR="0" wp14:anchorId="170A42E3" wp14:editId="17E52F99">
-            <wp:extent cx="1971675" cy="4400550"/>
-            <wp:effectExtent l="0" t="0" r="9525" b="0"/>
-            <wp:docPr id="1123716821" name="Imagem 1" descr="Interface gráfica do usuário&#10;&#10;Descrição gerada automaticamente"/>
+          <wp:inline distT="0" distB="0" distL="0" distR="0" wp14:anchorId="170A42E3" wp14:editId="3D6F61FF">
+            <wp:extent cx="2559600" cy="5544000"/>
+            <wp:effectExtent l="0" t="0" r="0" b="0"/>
+            <wp:docPr id="1123716821" name="Imagem 1"/>
             <wp:cNvGraphicFramePr>
               <a:graphicFrameLocks xmlns:a="http://schemas.openxmlformats.org/drawingml/2006/main" noChangeAspect="1"/>
             </wp:cNvGraphicFramePr>
@@ -10491,11 +10397,17 @@
               <a:graphicData uri="http://schemas.openxmlformats.org/drawingml/2006/picture">
                 <pic:pic xmlns:pic="http://schemas.openxmlformats.org/drawingml/2006/picture">
                   <pic:nvPicPr>
-                    <pic:cNvPr id="1123716821" name="Imagem 1" descr="Interface gráfica do usuário&#10;&#10;Descrição gerada automaticamente"/>
+                    <pic:cNvPr id="1123716821" name="Imagem 1"/>
                     <pic:cNvPicPr/>
                   </pic:nvPicPr>
                   <pic:blipFill>
-                    <a:blip r:embed="rId29"/>
+                    <a:blip r:embed="rId29">
+                      <a:extLst>
+                        <a:ext uri="{28A0092B-C50C-407E-A947-70E740481C1C}">
+                          <a14:useLocalDpi xmlns:a14="http://schemas.microsoft.com/office/drawing/2010/main" val="0"/>
+                        </a:ext>
+                      </a:extLst>
+                    </a:blip>
                     <a:stretch>
                       <a:fillRect/>
                     </a:stretch>
@@ -10503,7 +10415,7 @@
                   <pic:spPr>
                     <a:xfrm>
                       <a:off x="0" y="0"/>
-                      <a:ext cx="1971675" cy="4400550"/>
+                      <a:ext cx="2559600" cy="5544000"/>
                     </a:xfrm>
                     <a:prstGeom prst="rect">
                       <a:avLst/>
@@ -10655,67 +10567,6 @@
     <w:p>
       <w:pPr>
         <w:ind w:firstLine="0"/>
-        <w:jc w:val="center"/>
-        <w:rPr>
-          <w:sz w:val="20"/>
-          <w:szCs w:val="20"/>
-        </w:rPr>
-      </w:pPr>
-    </w:p>
-    <w:p>
-      <w:pPr>
-        <w:ind w:firstLine="0"/>
-        <w:jc w:val="center"/>
-        <w:rPr>
-          <w:sz w:val="20"/>
-          <w:szCs w:val="20"/>
-        </w:rPr>
-      </w:pPr>
-    </w:p>
-    <w:p>
-      <w:pPr>
-        <w:ind w:firstLine="0"/>
-        <w:jc w:val="center"/>
-        <w:rPr>
-          <w:sz w:val="20"/>
-          <w:szCs w:val="20"/>
-        </w:rPr>
-      </w:pPr>
-    </w:p>
-    <w:p>
-      <w:pPr>
-        <w:ind w:firstLine="0"/>
-        <w:jc w:val="center"/>
-        <w:rPr>
-          <w:sz w:val="20"/>
-          <w:szCs w:val="20"/>
-        </w:rPr>
-      </w:pPr>
-    </w:p>
-    <w:p>
-      <w:pPr>
-        <w:ind w:firstLine="0"/>
-        <w:jc w:val="center"/>
-        <w:rPr>
-          <w:sz w:val="20"/>
-          <w:szCs w:val="20"/>
-        </w:rPr>
-      </w:pPr>
-    </w:p>
-    <w:p>
-      <w:pPr>
-        <w:ind w:firstLine="0"/>
-        <w:jc w:val="center"/>
-        <w:rPr>
-          <w:sz w:val="20"/>
-          <w:szCs w:val="20"/>
-        </w:rPr>
-      </w:pPr>
-    </w:p>
-    <w:p>
-      <w:pPr>
-        <w:ind w:firstLine="0"/>
-        <w:jc w:val="center"/>
         <w:rPr>
           <w:sz w:val="20"/>
           <w:szCs w:val="20"/>
@@ -10726,6 +10577,7 @@
       <w:pPr>
         <w:pStyle w:val="Legenda"/>
         <w:keepNext/>
+        <w:ind w:firstLine="0"/>
         <w:jc w:val="center"/>
         <w:rPr>
           <w:i w:val="0"/>
@@ -10790,19 +10642,9 @@
           <w:iCs w:val="0"/>
           <w:color w:val="000000" w:themeColor="text1"/>
         </w:rPr>
-        <w:t xml:space="preserve"> – Tela de </w:t>
-      </w:r>
-      <w:proofErr w:type="spellStart"/>
-      <w:r>
-        <w:rPr>
-          <w:i w:val="0"/>
-          <w:iCs w:val="0"/>
-          <w:color w:val="000000" w:themeColor="text1"/>
-        </w:rPr>
-        <w:t>ChatBot</w:t>
+        <w:t xml:space="preserve"> – Tela de ChatBot</w:t>
       </w:r>
       <w:bookmarkEnd w:id="85"/>
-      <w:proofErr w:type="spellEnd"/>
     </w:p>
     <w:p>
       <w:pPr>
@@ -10819,10 +10661,10 @@
           <w14:ligatures w14:val="standardContextual"/>
         </w:rPr>
         <w:drawing>
-          <wp:inline distT="0" distB="0" distL="0" distR="0" wp14:anchorId="366D205E" wp14:editId="7347F04F">
-            <wp:extent cx="2000250" cy="4391025"/>
-            <wp:effectExtent l="0" t="0" r="0" b="9525"/>
-            <wp:docPr id="1913667881" name="Imagem 1" descr="Interface gráfica do usuário, Texto&#10;&#10;Descrição gerada automaticamente"/>
+          <wp:inline distT="0" distB="0" distL="0" distR="0" wp14:anchorId="366D205E" wp14:editId="68629699">
+            <wp:extent cx="2559600" cy="5544000"/>
+            <wp:effectExtent l="0" t="0" r="0" b="0"/>
+            <wp:docPr id="1913667881" name="Imagem 1"/>
             <wp:cNvGraphicFramePr>
               <a:graphicFrameLocks xmlns:a="http://schemas.openxmlformats.org/drawingml/2006/main" noChangeAspect="1"/>
             </wp:cNvGraphicFramePr>
@@ -10830,11 +10672,17 @@
               <a:graphicData uri="http://schemas.openxmlformats.org/drawingml/2006/picture">
                 <pic:pic xmlns:pic="http://schemas.openxmlformats.org/drawingml/2006/picture">
                   <pic:nvPicPr>
-                    <pic:cNvPr id="1913667881" name="Imagem 1" descr="Interface gráfica do usuário, Texto&#10;&#10;Descrição gerada automaticamente"/>
+                    <pic:cNvPr id="1913667881" name="Imagem 1"/>
                     <pic:cNvPicPr/>
                   </pic:nvPicPr>
                   <pic:blipFill>
-                    <a:blip r:embed="rId30"/>
+                    <a:blip r:embed="rId30">
+                      <a:extLst>
+                        <a:ext uri="{28A0092B-C50C-407E-A947-70E740481C1C}">
+                          <a14:useLocalDpi xmlns:a14="http://schemas.microsoft.com/office/drawing/2010/main" val="0"/>
+                        </a:ext>
+                      </a:extLst>
+                    </a:blip>
                     <a:stretch>
                       <a:fillRect/>
                     </a:stretch>
@@ -10842,7 +10690,7 @@
                   <pic:spPr>
                     <a:xfrm>
                       <a:off x="0" y="0"/>
-                      <a:ext cx="2000250" cy="4391025"/>
+                      <a:ext cx="2559600" cy="5544000"/>
                     </a:xfrm>
                     <a:prstGeom prst="rect">
                       <a:avLst/>
@@ -10994,56 +10842,6 @@
     <w:p>
       <w:pPr>
         <w:ind w:firstLine="0"/>
-        <w:jc w:val="center"/>
-        <w:rPr>
-          <w:sz w:val="20"/>
-          <w:szCs w:val="20"/>
-        </w:rPr>
-      </w:pPr>
-    </w:p>
-    <w:p>
-      <w:pPr>
-        <w:ind w:firstLine="0"/>
-        <w:jc w:val="center"/>
-        <w:rPr>
-          <w:sz w:val="20"/>
-          <w:szCs w:val="20"/>
-        </w:rPr>
-      </w:pPr>
-    </w:p>
-    <w:p>
-      <w:pPr>
-        <w:ind w:firstLine="0"/>
-        <w:jc w:val="center"/>
-        <w:rPr>
-          <w:sz w:val="20"/>
-          <w:szCs w:val="20"/>
-        </w:rPr>
-      </w:pPr>
-    </w:p>
-    <w:p>
-      <w:pPr>
-        <w:ind w:firstLine="0"/>
-        <w:jc w:val="center"/>
-        <w:rPr>
-          <w:sz w:val="20"/>
-          <w:szCs w:val="20"/>
-        </w:rPr>
-      </w:pPr>
-    </w:p>
-    <w:p>
-      <w:pPr>
-        <w:ind w:firstLine="0"/>
-        <w:jc w:val="center"/>
-        <w:rPr>
-          <w:sz w:val="20"/>
-          <w:szCs w:val="20"/>
-        </w:rPr>
-      </w:pPr>
-    </w:p>
-    <w:p>
-      <w:pPr>
-        <w:ind w:firstLine="0"/>
         <w:rPr>
           <w:sz w:val="20"/>
           <w:szCs w:val="20"/>
@@ -11054,6 +10852,7 @@
       <w:pPr>
         <w:pStyle w:val="Legenda"/>
         <w:keepNext/>
+        <w:ind w:firstLine="0"/>
         <w:jc w:val="center"/>
         <w:rPr>
           <w:i w:val="0"/>
@@ -11137,10 +10936,10 @@
           <w14:ligatures w14:val="standardContextual"/>
         </w:rPr>
         <w:drawing>
-          <wp:inline distT="0" distB="0" distL="0" distR="0" wp14:anchorId="178ED772" wp14:editId="3D3DF0F8">
-            <wp:extent cx="1981200" cy="4514850"/>
+          <wp:inline distT="0" distB="0" distL="0" distR="0" wp14:anchorId="178ED772" wp14:editId="0D5493B1">
+            <wp:extent cx="2559600" cy="5544000"/>
             <wp:effectExtent l="0" t="0" r="0" b="0"/>
-            <wp:docPr id="1517295280" name="Imagem 1" descr="Interface gráfica do usuário, Aplicativo, Teams&#10;&#10;Descrição gerada automaticamente"/>
+            <wp:docPr id="1517295280" name="Imagem 1"/>
             <wp:cNvGraphicFramePr>
               <a:graphicFrameLocks xmlns:a="http://schemas.openxmlformats.org/drawingml/2006/main" noChangeAspect="1"/>
             </wp:cNvGraphicFramePr>
@@ -11148,11 +10947,17 @@
               <a:graphicData uri="http://schemas.openxmlformats.org/drawingml/2006/picture">
                 <pic:pic xmlns:pic="http://schemas.openxmlformats.org/drawingml/2006/picture">
                   <pic:nvPicPr>
-                    <pic:cNvPr id="1517295280" name="Imagem 1" descr="Interface gráfica do usuário, Aplicativo, Teams&#10;&#10;Descrição gerada automaticamente"/>
+                    <pic:cNvPr id="1517295280" name="Imagem 1"/>
                     <pic:cNvPicPr/>
                   </pic:nvPicPr>
                   <pic:blipFill>
-                    <a:blip r:embed="rId31"/>
+                    <a:blip r:embed="rId31">
+                      <a:extLst>
+                        <a:ext uri="{28A0092B-C50C-407E-A947-70E740481C1C}">
+                          <a14:useLocalDpi xmlns:a14="http://schemas.microsoft.com/office/drawing/2010/main" val="0"/>
+                        </a:ext>
+                      </a:extLst>
+                    </a:blip>
                     <a:stretch>
                       <a:fillRect/>
                     </a:stretch>
@@ -11160,7 +10965,7 @@
                   <pic:spPr>
                     <a:xfrm>
                       <a:off x="0" y="0"/>
-                      <a:ext cx="1981200" cy="4514850"/>
+                      <a:ext cx="2559600" cy="5544000"/>
                     </a:xfrm>
                     <a:prstGeom prst="rect">
                       <a:avLst/>
@@ -13797,6 +13602,7 @@
   <w:style w:type="character" w:default="1" w:styleId="Fontepargpadro">
     <w:name w:val="Default Paragraph Font"/>
     <w:uiPriority w:val="1"/>
+    <w:semiHidden/>
     <w:unhideWhenUsed/>
   </w:style>
   <w:style w:type="table" w:default="1" w:styleId="Tabelanormal">
@@ -14770,12 +14576,11 @@
 </file>
 
 <file path=customXml/item2.xml><?xml version="1.0" encoding="utf-8"?>
-<?mso-contentType ?>
-<FormTemplates xmlns="http://schemas.microsoft.com/sharepoint/v3/contenttype/forms">
-  <Display>DocumentLibraryForm</Display>
-  <Edit>DocumentLibraryForm</Edit>
-  <New>DocumentLibraryForm</New>
-</FormTemplates>
+<p:properties xmlns:p="http://schemas.microsoft.com/office/2006/metadata/properties" xmlns:xsi="http://www.w3.org/2001/XMLSchema-instance" xmlns:pc="http://schemas.microsoft.com/office/infopath/2007/PartnerControls">
+  <documentManagement>
+    <_activity xmlns="756ed0e8-5648-4f55-829d-2990929c5ef6" xsi:nil="true"/>
+  </documentManagement>
+</p:properties>
 </file>
 
 <file path=customXml/item3.xml><?xml version="1.0" encoding="utf-8"?>
@@ -15012,11 +14817,12 @@
 </file>
 
 <file path=customXml/item4.xml><?xml version="1.0" encoding="utf-8"?>
-<p:properties xmlns:p="http://schemas.microsoft.com/office/2006/metadata/properties" xmlns:xsi="http://www.w3.org/2001/XMLSchema-instance" xmlns:pc="http://schemas.microsoft.com/office/infopath/2007/PartnerControls">
-  <documentManagement>
-    <_activity xmlns="756ed0e8-5648-4f55-829d-2990929c5ef6" xsi:nil="true"/>
-  </documentManagement>
-</p:properties>
+<?mso-contentType ?>
+<FormTemplates xmlns="http://schemas.microsoft.com/sharepoint/v3/contenttype/forms">
+  <Display>DocumentLibraryForm</Display>
+  <Edit>DocumentLibraryForm</Edit>
+  <New>DocumentLibraryForm</New>
+</FormTemplates>
 </file>
 
 <file path=customXml/itemProps1.xml><?xml version="1.0" encoding="utf-8"?>
@@ -15028,9 +14834,18 @@
 </file>
 
 <file path=customXml/itemProps2.xml><?xml version="1.0" encoding="utf-8"?>
-<ds:datastoreItem xmlns:ds="http://schemas.openxmlformats.org/officeDocument/2006/customXml" ds:itemID="{B71AC7C3-FFF8-4379-839B-81747AE19062}">
+<ds:datastoreItem xmlns:ds="http://schemas.openxmlformats.org/officeDocument/2006/customXml" ds:itemID="{4CEE4E91-7117-40E1-8466-50BB6BCA0A64}">
   <ds:schemaRefs>
-    <ds:schemaRef ds:uri="http://schemas.microsoft.com/sharepoint/v3/contenttype/forms"/>
+    <ds:schemaRef ds:uri="http://schemas.microsoft.com/office/infopath/2007/PartnerControls"/>
+    <ds:schemaRef ds:uri="http://www.w3.org/XML/1998/namespace"/>
+    <ds:schemaRef ds:uri="58895357-98c2-477d-b06f-5de90ef2c041"/>
+    <ds:schemaRef ds:uri="756ed0e8-5648-4f55-829d-2990929c5ef6"/>
+    <ds:schemaRef ds:uri="http://schemas.openxmlformats.org/package/2006/metadata/core-properties"/>
+    <ds:schemaRef ds:uri="http://purl.org/dc/terms/"/>
+    <ds:schemaRef ds:uri="http://purl.org/dc/elements/1.1/"/>
+    <ds:schemaRef ds:uri="http://purl.org/dc/dcmitype/"/>
+    <ds:schemaRef ds:uri="http://schemas.microsoft.com/office/2006/documentManagement/types"/>
+    <ds:schemaRef ds:uri="http://schemas.microsoft.com/office/2006/metadata/properties"/>
   </ds:schemaRefs>
 </ds:datastoreItem>
 </file>
@@ -15055,18 +14870,9 @@
 </file>
 
 <file path=customXml/itemProps4.xml><?xml version="1.0" encoding="utf-8"?>
-<ds:datastoreItem xmlns:ds="http://schemas.openxmlformats.org/officeDocument/2006/customXml" ds:itemID="{4CEE4E91-7117-40E1-8466-50BB6BCA0A64}">
+<ds:datastoreItem xmlns:ds="http://schemas.openxmlformats.org/officeDocument/2006/customXml" ds:itemID="{B71AC7C3-FFF8-4379-839B-81747AE19062}">
   <ds:schemaRefs>
-    <ds:schemaRef ds:uri="http://schemas.openxmlformats.org/package/2006/metadata/core-properties"/>
-    <ds:schemaRef ds:uri="756ed0e8-5648-4f55-829d-2990929c5ef6"/>
-    <ds:schemaRef ds:uri="58895357-98c2-477d-b06f-5de90ef2c041"/>
-    <ds:schemaRef ds:uri="http://schemas.microsoft.com/office/2006/documentManagement/types"/>
-    <ds:schemaRef ds:uri="http://purl.org/dc/dcmitype/"/>
-    <ds:schemaRef ds:uri="http://schemas.microsoft.com/office/infopath/2007/PartnerControls"/>
-    <ds:schemaRef ds:uri="http://purl.org/dc/elements/1.1/"/>
-    <ds:schemaRef ds:uri="http://schemas.microsoft.com/office/2006/metadata/properties"/>
-    <ds:schemaRef ds:uri="http://www.w3.org/XML/1998/namespace"/>
-    <ds:schemaRef ds:uri="http://purl.org/dc/terms/"/>
+    <ds:schemaRef ds:uri="http://schemas.microsoft.com/sharepoint/v3/contenttype/forms"/>
   </ds:schemaRefs>
 </ds:datastoreItem>
 </file>
</xml_diff>